<commit_message>
Versions défnitives pour consultation publique
</commit_message>
<xml_diff>
--- a/standards/Geostandards-risques-commun/diffusion/Geostandards-Risques-Modele-Commun-v0.2.docx
+++ b/standards/Geostandards-risques-commun/diffusion/Geostandards-Risques-Modele-Commun-v0.2.docx
@@ -682,22 +682,14 @@
             <w:pPr>
               <w:jc w:val="left"/>
             </w:pPr>
-            <w:proofErr w:type="spellStart"/>
-            <w:r>
-              <w:rPr>
-                <w:i/>
-                <w:iCs/>
-              </w:rPr>
-              <w:t>A venir</w:t>
-            </w:r>
-            <w:proofErr w:type="spellEnd"/>
-            <w:r>
-              <w:rPr>
-                <w:i/>
-                <w:iCs/>
-              </w:rPr>
-              <w:t xml:space="preserve"> : PDF sur internet (site du CNIG)</w:t>
-            </w:r>
+            <w:hyperlink r:id="rId12" w:history="1">
+              <w:r>
+                <w:rPr>
+                  <w:rStyle w:val="Lienhypertexte"/>
+                </w:rPr>
+                <w:t>PDF sur internet</w:t>
+              </w:r>
+            </w:hyperlink>
           </w:p>
         </w:tc>
       </w:tr>
@@ -730,7 +722,7 @@
                 <w:lang w:val="en-US"/>
               </w:rPr>
             </w:pPr>
-            <w:hyperlink r:id="rId12">
+            <w:hyperlink r:id="rId13">
               <w:r>
                 <w:rPr>
                   <w:rStyle w:val="Lienhypertexte"/>
@@ -745,7 +737,7 @@
               </w:rPr>
               <w:t xml:space="preserve"> - </w:t>
             </w:r>
-            <w:hyperlink r:id="rId13">
+            <w:hyperlink r:id="rId14">
               <w:r>
                 <w:rPr>
                   <w:rStyle w:val="Lienhypertexte"/>
@@ -847,7 +839,7 @@
             <w:pPr>
               <w:jc w:val="left"/>
             </w:pPr>
-            <w:hyperlink r:id="rId14">
+            <w:hyperlink r:id="rId15">
               <w:r>
                 <w:rPr>
                   <w:rStyle w:val="Lienhypertexte"/>
@@ -5220,7 +5212,7 @@
                 <w:szCs w:val="20"/>
               </w:rPr>
             </w:pPr>
-            <w:hyperlink r:id="rId15">
+            <w:hyperlink r:id="rId16">
               <w:r>
                 <w:rPr>
                   <w:rStyle w:val="Lienhypertexte"/>
@@ -5327,7 +5319,7 @@
                 <w:szCs w:val="20"/>
               </w:rPr>
             </w:pPr>
-            <w:hyperlink r:id="rId16">
+            <w:hyperlink r:id="rId17">
               <w:r>
                 <w:rPr>
                   <w:rStyle w:val="Lienhypertexte"/>
@@ -5416,7 +5408,7 @@
                 <w:szCs w:val="20"/>
               </w:rPr>
             </w:pPr>
-            <w:hyperlink r:id="rId17">
+            <w:hyperlink r:id="rId18">
               <w:r>
                 <w:rPr>
                   <w:rStyle w:val="Lienhypertexte"/>
@@ -5523,7 +5515,7 @@
                 <w:szCs w:val="20"/>
               </w:rPr>
             </w:pPr>
-            <w:hyperlink r:id="rId18">
+            <w:hyperlink r:id="rId19">
               <w:r>
                 <w:rPr>
                   <w:rStyle w:val="Lienhypertexte"/>
@@ -5630,7 +5622,7 @@
                 <w:szCs w:val="20"/>
               </w:rPr>
             </w:pPr>
-            <w:hyperlink r:id="rId19">
+            <w:hyperlink r:id="rId20">
               <w:r>
                 <w:rPr>
                   <w:rStyle w:val="Lienhypertexte"/>
@@ -5746,7 +5738,7 @@
                 <w:szCs w:val="20"/>
               </w:rPr>
             </w:pPr>
-            <w:hyperlink r:id="rId20">
+            <w:hyperlink r:id="rId21">
               <w:r>
                 <w:rPr>
                   <w:rStyle w:val="Lienhypertexte"/>
@@ -5855,7 +5847,7 @@
                 <w:szCs w:val="20"/>
               </w:rPr>
             </w:pPr>
-            <w:hyperlink r:id="rId21">
+            <w:hyperlink r:id="rId22">
               <w:r>
                 <w:rPr>
                   <w:rStyle w:val="Lienhypertexte"/>
@@ -5962,7 +5954,7 @@
                 <w:szCs w:val="20"/>
               </w:rPr>
             </w:pPr>
-            <w:hyperlink r:id="rId22">
+            <w:hyperlink r:id="rId23">
               <w:proofErr w:type="gramStart"/>
               <w:r>
                 <w:rPr>
@@ -6061,7 +6053,7 @@
                 <w:szCs w:val="20"/>
               </w:rPr>
             </w:pPr>
-            <w:hyperlink r:id="rId23">
+            <w:hyperlink r:id="rId24">
               <w:r>
                 <w:rPr>
                   <w:rStyle w:val="Lienhypertexte"/>
@@ -6185,7 +6177,7 @@
       <w:r>
         <w:t xml:space="preserve">Le cadre réglementaire pour les systèmes de référence de coordonnées est établi par le </w:t>
       </w:r>
-      <w:hyperlink r:id="rId24">
+      <w:hyperlink r:id="rId25">
         <w:r>
           <w:rPr>
             <w:rStyle w:val="Lienhypertexte"/>
@@ -6196,7 +6188,7 @@
       <w:r>
         <w:t xml:space="preserve"> relatif au système national de référence de coordonnées et son </w:t>
       </w:r>
-      <w:hyperlink r:id="rId25">
+      <w:hyperlink r:id="rId26">
         <w:r>
           <w:rPr>
             <w:rStyle w:val="Lienhypertexte"/>
@@ -6207,7 +6199,7 @@
       <w:r>
         <w:t xml:space="preserve"> portant application du décret n° 2000-1276 du 26 décembre 2000 modifié portant application de l'</w:t>
       </w:r>
-      <w:hyperlink r:id="rId26">
+      <w:hyperlink r:id="rId27">
         <w:r>
           <w:rPr>
             <w:rStyle w:val="Lienhypertexte"/>
@@ -6233,7 +6225,7 @@
       <w:r>
         <w:t xml:space="preserve">Le cadre réglementaire de la mise en œuvre des Plans de Prévention des Risques (PPR) est décrit dans le profil applicatif Plan de Prévention des Risques (PPR) des Géostandards </w:t>
       </w:r>
-      <w:hyperlink r:id="rId27">
+      <w:hyperlink r:id="rId28">
         <w:r>
           <w:rPr>
             <w:rStyle w:val="Lienhypertexte"/>
@@ -6289,7 +6281,7 @@
       <w:r>
         <w:t xml:space="preserve"> </w:t>
       </w:r>
-      <w:hyperlink r:id="rId28" w:anchor="LEGISCTA000022479454">
+      <w:hyperlink r:id="rId29" w:anchor="LEGISCTA000022479454">
         <w:r>
           <w:rPr>
             <w:rStyle w:val="Lienhypertexte"/>
@@ -6316,7 +6308,7 @@
       <w:r>
         <w:t xml:space="preserve"> </w:t>
       </w:r>
-      <w:hyperlink r:id="rId29" w:anchor="LEGISCTA000023655627">
+      <w:hyperlink r:id="rId30" w:anchor="LEGISCTA000023655627">
         <w:r>
           <w:rPr>
             <w:rStyle w:val="Lienhypertexte"/>
@@ -6490,7 +6482,7 @@
               </w:rPr>
               <w:t xml:space="preserve">, le </w:t>
             </w:r>
-            <w:hyperlink r:id="rId30">
+            <w:hyperlink r:id="rId31">
               <w:r>
                 <w:rPr>
                   <w:rStyle w:val="Lienhypertexte"/>
@@ -6507,7 +6499,7 @@
               </w:rPr>
               <w:t xml:space="preserve"> précise qu'il s'agir d'un phénomène naturel (inondation, mouvement de terrain, séisme, avalanche, incendies de forêts...) d'occurrence et d'intensité données ; le </w:t>
             </w:r>
-            <w:hyperlink r:id="rId31">
+            <w:hyperlink r:id="rId32">
               <w:r>
                 <w:rPr>
                   <w:rStyle w:val="Lienhypertexte"/>
@@ -6540,7 +6532,7 @@
               </w:rPr>
               <w:t xml:space="preserve"> : l’aléa correspond à la probabilité qu’un phénomène (d’origine minière dans le cas présent) se produise sur un site, au cours d’une période de référence, en atteignant une intensité qualifiable ou quantifiable. La caractérisation d’un aléa repose classiquement sur le croisement de l’intensité prévisible du phénomène avec sa probabilité d’occurrence. Le </w:t>
             </w:r>
-            <w:hyperlink r:id="rId32">
+            <w:hyperlink r:id="rId33">
               <w:r>
                 <w:rPr>
                   <w:rStyle w:val="Lienhypertexte"/>
@@ -6626,7 +6618,7 @@
               <w:lastRenderedPageBreak/>
               <w:t>On notera que ces définitions appliquées par la DGPR diffèrent de celle utilisée dans (</w:t>
             </w:r>
-            <w:hyperlink r:id="rId33">
+            <w:hyperlink r:id="rId34">
               <w:r>
                 <w:rPr>
                   <w:rStyle w:val="Lienhypertexte"/>
@@ -6647,7 +6639,7 @@
               </w:rPr>
               <w:t xml:space="preserve"> reprise de </w:t>
             </w:r>
-            <w:hyperlink r:id="rId34">
+            <w:hyperlink r:id="rId35">
               <w:r>
                 <w:rPr>
                   <w:rStyle w:val="Lienhypertexte"/>
@@ -6706,7 +6698,7 @@
                 <w:szCs w:val="20"/>
               </w:rPr>
             </w:pPr>
-            <w:hyperlink r:id="rId35">
+            <w:hyperlink r:id="rId36">
               <w:r>
                 <w:rPr>
                   <w:rStyle w:val="Lienhypertexte"/>
@@ -6785,7 +6777,7 @@
               </w:rPr>
               <w:t>Les différents Guides PPR (</w:t>
             </w:r>
-            <w:hyperlink r:id="rId36">
+            <w:hyperlink r:id="rId37">
               <w:r>
                 <w:rPr>
                   <w:rStyle w:val="Lienhypertexte"/>
@@ -6802,7 +6794,7 @@
               </w:rPr>
               <w:t xml:space="preserve">], </w:t>
             </w:r>
-            <w:hyperlink r:id="rId37">
+            <w:hyperlink r:id="rId38">
               <w:r>
                 <w:rPr>
                   <w:rStyle w:val="Lienhypertexte"/>
@@ -6819,7 +6811,7 @@
               </w:rPr>
               <w:t xml:space="preserve">, </w:t>
             </w:r>
-            <w:hyperlink r:id="rId38">
+            <w:hyperlink r:id="rId39">
               <w:r>
                 <w:rPr>
                   <w:rStyle w:val="Lienhypertexte"/>
@@ -6836,7 +6828,7 @@
               </w:rPr>
               <w:t xml:space="preserve"> et </w:t>
             </w:r>
-            <w:hyperlink r:id="rId39">
+            <w:hyperlink r:id="rId40">
               <w:r>
                 <w:rPr>
                   <w:rStyle w:val="Lienhypertexte"/>
@@ -6957,7 +6949,7 @@
               </w:rPr>
               <w:t xml:space="preserve">La définition générale du risque appliquée par la DGPR dans le cadre de la prévention des risques et qui s'applique pour ce standard est reprise du </w:t>
             </w:r>
-            <w:hyperlink r:id="rId40">
+            <w:hyperlink r:id="rId41">
               <w:r>
                 <w:rPr>
                   <w:rStyle w:val="Lienhypertexte"/>
@@ -7058,7 +7050,7 @@
               </w:rPr>
               <w:t>Il est important de noter que cette définition diffère de celle utilisée dans (</w:t>
             </w:r>
-            <w:hyperlink r:id="rId41">
+            <w:hyperlink r:id="rId42">
               <w:r>
                 <w:rPr>
                   <w:rStyle w:val="Lienhypertexte"/>
@@ -7178,7 +7170,7 @@
                 <w:szCs w:val="20"/>
               </w:rPr>
             </w:pPr>
-            <w:hyperlink r:id="rId42">
+            <w:hyperlink r:id="rId43">
               <w:r>
                 <w:rPr>
                   <w:rStyle w:val="Lienhypertexte"/>
@@ -7235,78 +7227,6 @@
                 <w:szCs w:val="20"/>
               </w:rPr>
               <w:t>Risque naturel</w:t>
-            </w:r>
-          </w:p>
-        </w:tc>
-        <w:tc>
-          <w:tcPr>
-            <w:tcW w:w="0" w:type="auto"/>
-          </w:tcPr>
-          <w:p>
-            <w:pPr>
-              <w:jc w:val="left"/>
-              <w:rPr>
-                <w:sz w:val="20"/>
-                <w:szCs w:val="20"/>
-              </w:rPr>
-            </w:pPr>
-            <w:hyperlink r:id="rId43">
-              <w:r>
-                <w:rPr>
-                  <w:rStyle w:val="Lienhypertexte"/>
-                  <w:sz w:val="20"/>
-                  <w:szCs w:val="20"/>
-                </w:rPr>
-                <w:t xml:space="preserve">Guide </w:t>
-              </w:r>
-              <w:proofErr w:type="gramStart"/>
-              <w:r>
-                <w:rPr>
-                  <w:rStyle w:val="Lienhypertexte"/>
-                  <w:sz w:val="20"/>
-                  <w:szCs w:val="20"/>
-                </w:rPr>
-                <w:t>PPRN:</w:t>
-              </w:r>
-              <w:proofErr w:type="gramEnd"/>
-              <w:r>
-                <w:rPr>
-                  <w:rStyle w:val="Lienhypertexte"/>
-                  <w:sz w:val="20"/>
-                  <w:szCs w:val="20"/>
-                </w:rPr>
-                <w:t>2016</w:t>
-              </w:r>
-            </w:hyperlink>
-            <w:r>
-              <w:rPr>
-                <w:sz w:val="20"/>
-                <w:szCs w:val="20"/>
-              </w:rPr>
-              <w:t xml:space="preserve"> Pertes probables en vies humaines, en biens et en activités consécutives à la survenance d'un aléa naturel.</w:t>
-            </w:r>
-          </w:p>
-        </w:tc>
-      </w:tr>
-      <w:tr>
-        <w:tc>
-          <w:tcPr>
-            <w:tcW w:w="0" w:type="auto"/>
-          </w:tcPr>
-          <w:p>
-            <w:pPr>
-              <w:jc w:val="left"/>
-              <w:rPr>
-                <w:sz w:val="20"/>
-                <w:szCs w:val="20"/>
-              </w:rPr>
-            </w:pPr>
-            <w:r>
-              <w:rPr>
-                <w:sz w:val="20"/>
-                <w:szCs w:val="20"/>
-              </w:rPr>
-              <w:t>Risque naturel prévisible</w:t>
             </w:r>
           </w:p>
         </w:tc>
@@ -7355,7 +7275,7 @@
                 <w:sz w:val="20"/>
                 <w:szCs w:val="20"/>
               </w:rPr>
-              <w:t xml:space="preserve"> Risque susceptible de survenir à l'échelle de temps d’une vie humaine.</w:t>
+              <w:t xml:space="preserve"> Pertes probables en vies humaines, en biens et en activités consécutives à la survenance d'un aléa naturel.</w:t>
             </w:r>
           </w:p>
         </w:tc>
@@ -7378,6 +7298,78 @@
                 <w:sz w:val="20"/>
                 <w:szCs w:val="20"/>
               </w:rPr>
+              <w:t>Risque naturel prévisible</w:t>
+            </w:r>
+          </w:p>
+        </w:tc>
+        <w:tc>
+          <w:tcPr>
+            <w:tcW w:w="0" w:type="auto"/>
+          </w:tcPr>
+          <w:p>
+            <w:pPr>
+              <w:jc w:val="left"/>
+              <w:rPr>
+                <w:sz w:val="20"/>
+                <w:szCs w:val="20"/>
+              </w:rPr>
+            </w:pPr>
+            <w:hyperlink r:id="rId45">
+              <w:r>
+                <w:rPr>
+                  <w:rStyle w:val="Lienhypertexte"/>
+                  <w:sz w:val="20"/>
+                  <w:szCs w:val="20"/>
+                </w:rPr>
+                <w:t xml:space="preserve">Guide </w:t>
+              </w:r>
+              <w:proofErr w:type="gramStart"/>
+              <w:r>
+                <w:rPr>
+                  <w:rStyle w:val="Lienhypertexte"/>
+                  <w:sz w:val="20"/>
+                  <w:szCs w:val="20"/>
+                </w:rPr>
+                <w:t>PPRN:</w:t>
+              </w:r>
+              <w:proofErr w:type="gramEnd"/>
+              <w:r>
+                <w:rPr>
+                  <w:rStyle w:val="Lienhypertexte"/>
+                  <w:sz w:val="20"/>
+                  <w:szCs w:val="20"/>
+                </w:rPr>
+                <w:t>2016</w:t>
+              </w:r>
+            </w:hyperlink>
+            <w:r>
+              <w:rPr>
+                <w:sz w:val="20"/>
+                <w:szCs w:val="20"/>
+              </w:rPr>
+              <w:t xml:space="preserve"> Risque susceptible de survenir à l'échelle de temps d’une vie humaine.</w:t>
+            </w:r>
+          </w:p>
+        </w:tc>
+      </w:tr>
+      <w:tr>
+        <w:tc>
+          <w:tcPr>
+            <w:tcW w:w="0" w:type="auto"/>
+          </w:tcPr>
+          <w:p>
+            <w:pPr>
+              <w:jc w:val="left"/>
+              <w:rPr>
+                <w:sz w:val="20"/>
+                <w:szCs w:val="20"/>
+              </w:rPr>
+            </w:pPr>
+            <w:r>
+              <w:rPr>
+                <w:sz w:val="20"/>
+                <w:szCs w:val="20"/>
+              </w:rPr>
               <w:t>Vulnérabilité</w:t>
             </w:r>
           </w:p>
@@ -7394,7 +7386,7 @@
                 <w:szCs w:val="20"/>
               </w:rPr>
             </w:pPr>
-            <w:hyperlink r:id="rId45">
+            <w:hyperlink r:id="rId46">
               <w:r>
                 <w:rPr>
                   <w:rStyle w:val="Lienhypertexte"/>
@@ -9051,7 +9043,7 @@
                     </pic:cNvPicPr>
                   </pic:nvPicPr>
                   <pic:blipFill>
-                    <a:blip r:embed="rId46"/>
+                    <a:blip r:embed="rId47"/>
                     <a:stretch>
                       <a:fillRect/>
                     </a:stretch>
@@ -9085,27 +9077,14 @@
       <w:r>
         <w:t xml:space="preserve">Figure </w:t>
       </w:r>
-      <w:r>
-        <w:fldChar w:fldCharType="begin"/>
-      </w:r>
-      <w:r>
-        <w:instrText xml:space="preserve"> SEQ Figure \* ARABIC </w:instrText>
-      </w:r>
-      <w:r>
-        <w:fldChar w:fldCharType="separate"/>
-      </w:r>
-      <w:r>
-        <w:rPr>
-          <w:noProof/>
-        </w:rPr>
-        <w:t>1</w:t>
-      </w:r>
-      <w:r>
-        <w:rPr>
-          <w:noProof/>
-        </w:rPr>
-        <w:fldChar w:fldCharType="end"/>
-      </w:r>
+      <w:fldSimple w:instr=" SEQ Figure \* ARABIC ">
+        <w:r>
+          <w:rPr>
+            <w:noProof/>
+          </w:rPr>
+          <w:t>1</w:t>
+        </w:r>
+      </w:fldSimple>
       <w:r>
         <w:t xml:space="preserve"> - Diagramme UML complet des différentes thématiques.</w:t>
       </w:r>
@@ -9312,7 +9291,7 @@
                     </pic:cNvPicPr>
                   </pic:nvPicPr>
                   <pic:blipFill>
-                    <a:blip r:embed="rId47"/>
+                    <a:blip r:embed="rId48"/>
                     <a:stretch>
                       <a:fillRect/>
                     </a:stretch>
@@ -9346,27 +9325,14 @@
       <w:r>
         <w:t xml:space="preserve">Figure </w:t>
       </w:r>
-      <w:r>
-        <w:fldChar w:fldCharType="begin"/>
-      </w:r>
-      <w:r>
-        <w:instrText xml:space="preserve"> SEQ Figure \* ARABIC </w:instrText>
-      </w:r>
-      <w:r>
-        <w:fldChar w:fldCharType="separate"/>
-      </w:r>
-      <w:r>
-        <w:rPr>
-          <w:noProof/>
-        </w:rPr>
-        <w:t>2</w:t>
-      </w:r>
-      <w:r>
-        <w:rPr>
-          <w:noProof/>
-        </w:rPr>
-        <w:fldChar w:fldCharType="end"/>
-      </w:r>
+      <w:fldSimple w:instr=" SEQ Figure \* ARABIC ">
+        <w:r>
+          <w:rPr>
+            <w:noProof/>
+          </w:rPr>
+          <w:t>2</w:t>
+        </w:r>
+      </w:fldSimple>
       <w:r>
         <w:t xml:space="preserve"> </w:t>
       </w:r>
@@ -9597,10 +9563,7 @@
         <w:fldChar w:fldCharType="begin"/>
       </w:r>
       <w:r>
-        <w:instrText xml:space="preserve"> HYPERLINK \l "enumeration-</w:instrText>
-      </w:r>
-      <w:r>
-        <w:instrText xml:space="preserve">typerefexterneprotection" \h </w:instrText>
+        <w:instrText xml:space="preserve"> HYPERLINK \l "enumeration-typerefexterneprotection" \h </w:instrText>
       </w:r>
       <w:r>
         <w:fldChar w:fldCharType="separate"/>
@@ -9785,10 +9748,7 @@
         <w:fldChar w:fldCharType="begin"/>
       </w:r>
       <w:r>
-        <w:instrText xml:space="preserve"> HYPERLINK </w:instrText>
-      </w:r>
-      <w:r>
-        <w:instrText xml:space="preserve">\l "enumeration-typealea" \h </w:instrText>
+        <w:instrText xml:space="preserve"> HYPERLINK \l "enumeration-typealea" \h </w:instrText>
       </w:r>
       <w:r>
         <w:fldChar w:fldCharType="separate"/>
@@ -9814,7 +9774,7 @@
       <w:r>
         <w:t xml:space="preserve">Les ouvrages de protection sont déjà décrits dans d'autres référentiels plus ou moins normatifs (par exemple, le référentiel des obstacles à l'écoulement </w:t>
       </w:r>
-      <w:hyperlink r:id="rId48">
+      <w:hyperlink r:id="rId49">
         <w:r>
           <w:rPr>
             <w:rStyle w:val="Lienhypertexte"/>
@@ -9914,7 +9874,7 @@
                     <pic:cNvPicPr/>
                   </pic:nvPicPr>
                   <pic:blipFill>
-                    <a:blip r:embed="rId49"/>
+                    <a:blip r:embed="rId50"/>
                     <a:stretch>
                       <a:fillRect/>
                     </a:stretch>
@@ -9942,27 +9902,14 @@
       <w:r>
         <w:t xml:space="preserve">Figure </w:t>
       </w:r>
-      <w:r>
-        <w:fldChar w:fldCharType="begin"/>
-      </w:r>
-      <w:r>
-        <w:instrText xml:space="preserve"> SEQ Figure \* ARABIC </w:instrText>
-      </w:r>
-      <w:r>
-        <w:fldChar w:fldCharType="separate"/>
-      </w:r>
-      <w:r>
-        <w:rPr>
-          <w:noProof/>
-        </w:rPr>
-        <w:t>3</w:t>
-      </w:r>
-      <w:r>
-        <w:rPr>
-          <w:noProof/>
-        </w:rPr>
-        <w:fldChar w:fldCharType="end"/>
-      </w:r>
+      <w:fldSimple w:instr=" SEQ Figure \* ARABIC ">
+        <w:r>
+          <w:rPr>
+            <w:noProof/>
+          </w:rPr>
+          <w:t>3</w:t>
+        </w:r>
+      </w:fldSimple>
       <w:r>
         <w:t xml:space="preserve"> -</w:t>
       </w:r>
@@ -9997,7 +9944,7 @@
                     </pic:cNvPicPr>
                   </pic:nvPicPr>
                   <pic:blipFill>
-                    <a:blip r:embed="rId50"/>
+                    <a:blip r:embed="rId51"/>
                     <a:stretch>
                       <a:fillRect/>
                     </a:stretch>
@@ -10031,27 +9978,14 @@
       <w:r>
         <w:t xml:space="preserve">Figure </w:t>
       </w:r>
-      <w:r>
-        <w:fldChar w:fldCharType="begin"/>
-      </w:r>
-      <w:r>
-        <w:instrText xml:space="preserve"> SEQ Figure \* ARABIC </w:instrText>
-      </w:r>
-      <w:r>
-        <w:fldChar w:fldCharType="separate"/>
-      </w:r>
-      <w:r>
-        <w:rPr>
-          <w:noProof/>
-        </w:rPr>
-        <w:t>4</w:t>
-      </w:r>
-      <w:r>
-        <w:rPr>
-          <w:noProof/>
-        </w:rPr>
-        <w:fldChar w:fldCharType="end"/>
-      </w:r>
+      <w:fldSimple w:instr=" SEQ Figure \* ARABIC ">
+        <w:r>
+          <w:rPr>
+            <w:noProof/>
+          </w:rPr>
+          <w:t>4</w:t>
+        </w:r>
+      </w:fldSimple>
       <w:r>
         <w:t xml:space="preserve"> - </w:t>
       </w:r>
@@ -10125,7 +10059,7 @@
                     </pic:cNvPicPr>
                   </pic:nvPicPr>
                   <pic:blipFill>
-                    <a:blip r:embed="rId51"/>
+                    <a:blip r:embed="rId52"/>
                     <a:stretch>
                       <a:fillRect/>
                     </a:stretch>
@@ -10159,27 +10093,14 @@
       <w:r>
         <w:t xml:space="preserve">Figure </w:t>
       </w:r>
-      <w:r>
-        <w:fldChar w:fldCharType="begin"/>
-      </w:r>
-      <w:r>
-        <w:instrText xml:space="preserve"> SEQ Figure \* ARABIC </w:instrText>
-      </w:r>
-      <w:r>
-        <w:fldChar w:fldCharType="separate"/>
-      </w:r>
-      <w:r>
-        <w:rPr>
-          <w:noProof/>
-        </w:rPr>
-        <w:t>5</w:t>
-      </w:r>
-      <w:r>
-        <w:rPr>
-          <w:noProof/>
-        </w:rPr>
-        <w:fldChar w:fldCharType="end"/>
-      </w:r>
+      <w:fldSimple w:instr=" SEQ Figure \* ARABIC ">
+        <w:r>
+          <w:rPr>
+            <w:noProof/>
+          </w:rPr>
+          <w:t>5</w:t>
+        </w:r>
+      </w:fldSimple>
       <w:r>
         <w:t xml:space="preserve"> -</w:t>
       </w:r>
@@ -10256,7 +10177,7 @@
       <w:r>
         <w:t xml:space="preserve">La définition des nomenclatures possibles sera proposée dans les profils applicatifs en fonction des besoins et des cas d'usages. Le modèle commun rappelle seulement la nomenclature des enjeux définie dans </w:t>
       </w:r>
-      <w:hyperlink r:id="rId52">
+      <w:hyperlink r:id="rId53">
         <w:r>
           <w:rPr>
             <w:rStyle w:val="Lienhypertexte"/>
@@ -10321,7 +10242,7 @@
                     </pic:cNvPicPr>
                   </pic:nvPicPr>
                   <pic:blipFill>
-                    <a:blip r:embed="rId53"/>
+                    <a:blip r:embed="rId54"/>
                     <a:stretch>
                       <a:fillRect/>
                     </a:stretch>
@@ -10355,27 +10276,14 @@
       <w:r>
         <w:t xml:space="preserve">Figure </w:t>
       </w:r>
-      <w:r>
-        <w:fldChar w:fldCharType="begin"/>
-      </w:r>
-      <w:r>
-        <w:instrText xml:space="preserve"> SEQ Figure \* ARABIC </w:instrText>
-      </w:r>
-      <w:r>
-        <w:fldChar w:fldCharType="separate"/>
-      </w:r>
-      <w:r>
-        <w:rPr>
-          <w:noProof/>
-        </w:rPr>
-        <w:t>6</w:t>
-      </w:r>
-      <w:r>
-        <w:rPr>
-          <w:noProof/>
-        </w:rPr>
-        <w:fldChar w:fldCharType="end"/>
-      </w:r>
+      <w:fldSimple w:instr=" SEQ Figure \* ARABIC ">
+        <w:r>
+          <w:rPr>
+            <w:noProof/>
+          </w:rPr>
+          <w:t>6</w:t>
+        </w:r>
+      </w:fldSimple>
       <w:r>
         <w:t xml:space="preserve"> - </w:t>
       </w:r>
@@ -10450,7 +10358,7 @@
                     </pic:cNvPicPr>
                   </pic:nvPicPr>
                   <pic:blipFill>
-                    <a:blip r:embed="rId54"/>
+                    <a:blip r:embed="rId55"/>
                     <a:stretch>
                       <a:fillRect/>
                     </a:stretch>
@@ -10484,27 +10392,14 @@
       <w:r>
         <w:t xml:space="preserve">Figure </w:t>
       </w:r>
-      <w:r>
-        <w:fldChar w:fldCharType="begin"/>
-      </w:r>
-      <w:r>
-        <w:instrText xml:space="preserve"> SEQ Figure \* ARABIC </w:instrText>
-      </w:r>
-      <w:r>
-        <w:fldChar w:fldCharType="separate"/>
-      </w:r>
-      <w:r>
-        <w:rPr>
-          <w:noProof/>
-        </w:rPr>
-        <w:t>7</w:t>
-      </w:r>
-      <w:r>
-        <w:rPr>
-          <w:noProof/>
-        </w:rPr>
-        <w:fldChar w:fldCharType="end"/>
-      </w:r>
+      <w:fldSimple w:instr=" SEQ Figure \* ARABIC ">
+        <w:r>
+          <w:rPr>
+            <w:noProof/>
+          </w:rPr>
+          <w:t>7</w:t>
+        </w:r>
+      </w:fldSimple>
       <w:r>
         <w:t xml:space="preserve"> - </w:t>
       </w:r>
@@ -16902,7 +16797,7 @@
               </w:rPr>
               <w:t>Niveau de protection de la zone selon le type d'Alea. Par exemple, dans le cas d'un système d'endiguement (</w:t>
             </w:r>
-            <w:hyperlink r:id="rId55">
+            <w:hyperlink r:id="rId56">
               <w:r>
                 <w:rPr>
                   <w:rStyle w:val="Lienhypertexte"/>
@@ -17638,10 +17533,7 @@
         <w:fldChar w:fldCharType="begin"/>
       </w:r>
       <w:r>
-        <w:instrText xml:space="preserve"> HYPERLINK \l "enumeration-typealea"</w:instrText>
-      </w:r>
-      <w:r>
-        <w:instrText xml:space="preserve"> \h </w:instrText>
+        <w:instrText xml:space="preserve"> HYPERLINK \l "enumeration-typealea" \h </w:instrText>
       </w:r>
       <w:r>
         <w:fldChar w:fldCharType="separate"/>
@@ -19032,7 +18924,7 @@
       <w:r>
         <w:t xml:space="preserve"> : La classe Ouvrage de protection permet de faire état des ouvrages de protection contre les aléas (par exemple des digues en prévention des risques d'inondation). La caractérisation de ces ouvrages est décrite dans d'autres référentiels tels que, dans le cadre du risque inondation, le Référentiel des Obstacles à l'Ecoulement (</w:t>
       </w:r>
-      <w:hyperlink r:id="rId56">
+      <w:hyperlink r:id="rId57">
         <w:r>
           <w:rPr>
             <w:rStyle w:val="Lienhypertexte"/>
@@ -24195,7 +24087,7 @@
               </w:rPr>
               <w:t>La référence à la nomenclature doit permettre d'identifier sans ambiguïté cette dernière (par exemple l'URI d'un registre (Par exemple : "</w:t>
             </w:r>
-            <w:hyperlink r:id="rId57">
+            <w:hyperlink r:id="rId58">
               <w:r>
                 <w:rPr>
                   <w:rStyle w:val="Lienhypertexte"/>
@@ -24859,7 +24751,7 @@
       <w:r>
         <w:t xml:space="preserve">" est la classification des enjeux définie par </w:t>
       </w:r>
-      <w:hyperlink r:id="rId58">
+      <w:hyperlink r:id="rId59">
         <w:r>
           <w:rPr>
             <w:rStyle w:val="Lienhypertexte"/>
@@ -24889,7 +24781,7 @@
       <w:r>
         <w:t xml:space="preserve">Elle accessible dans le </w:t>
       </w:r>
-      <w:hyperlink r:id="rId59">
+      <w:hyperlink r:id="rId60">
         <w:r>
           <w:rPr>
             <w:rStyle w:val="Lienhypertexte"/>
@@ -25008,7 +24900,7 @@
                 <w:szCs w:val="20"/>
               </w:rPr>
             </w:pPr>
-            <w:hyperlink r:id="rId60">
+            <w:hyperlink r:id="rId61">
               <w:proofErr w:type="gramStart"/>
               <w:r>
                 <w:rPr>
@@ -25081,7 +24973,7 @@
                 <w:szCs w:val="20"/>
               </w:rPr>
             </w:pPr>
-            <w:hyperlink r:id="rId61">
+            <w:hyperlink r:id="rId62">
               <w:proofErr w:type="gramStart"/>
               <w:r>
                 <w:rPr>
@@ -25115,7 +25007,7 @@
                 <w:szCs w:val="20"/>
               </w:rPr>
             </w:pPr>
-            <w:hyperlink r:id="rId62">
+            <w:hyperlink r:id="rId63">
               <w:proofErr w:type="gramStart"/>
               <w:r>
                 <w:rPr>
@@ -25167,7 +25059,7 @@
                 <w:szCs w:val="20"/>
               </w:rPr>
             </w:pPr>
-            <w:hyperlink r:id="rId63">
+            <w:hyperlink r:id="rId64">
               <w:proofErr w:type="gramStart"/>
               <w:r>
                 <w:rPr>
@@ -25201,7 +25093,7 @@
                 <w:szCs w:val="20"/>
               </w:rPr>
             </w:pPr>
-            <w:hyperlink r:id="rId64">
+            <w:hyperlink r:id="rId65">
               <w:proofErr w:type="gramStart"/>
               <w:r>
                 <w:rPr>
@@ -25253,7 +25145,7 @@
                 <w:szCs w:val="20"/>
               </w:rPr>
             </w:pPr>
-            <w:hyperlink r:id="rId65">
+            <w:hyperlink r:id="rId66">
               <w:proofErr w:type="gramStart"/>
               <w:r>
                 <w:rPr>
@@ -25287,7 +25179,7 @@
                 <w:szCs w:val="20"/>
               </w:rPr>
             </w:pPr>
-            <w:hyperlink r:id="rId66">
+            <w:hyperlink r:id="rId67">
               <w:proofErr w:type="gramStart"/>
               <w:r>
                 <w:rPr>
@@ -25339,7 +25231,7 @@
                 <w:szCs w:val="20"/>
               </w:rPr>
             </w:pPr>
-            <w:hyperlink r:id="rId67">
+            <w:hyperlink r:id="rId68">
               <w:proofErr w:type="gramStart"/>
               <w:r>
                 <w:rPr>
@@ -25412,7 +25304,7 @@
                 <w:szCs w:val="20"/>
               </w:rPr>
             </w:pPr>
-            <w:hyperlink r:id="rId68">
+            <w:hyperlink r:id="rId69">
               <w:proofErr w:type="gramStart"/>
               <w:r>
                 <w:rPr>
@@ -25446,7 +25338,7 @@
                 <w:szCs w:val="20"/>
               </w:rPr>
             </w:pPr>
-            <w:hyperlink r:id="rId69">
+            <w:hyperlink r:id="rId70">
               <w:proofErr w:type="gramStart"/>
               <w:r>
                 <w:rPr>
@@ -25498,7 +25390,7 @@
                 <w:szCs w:val="20"/>
               </w:rPr>
             </w:pPr>
-            <w:hyperlink r:id="rId70">
+            <w:hyperlink r:id="rId71">
               <w:proofErr w:type="gramStart"/>
               <w:r>
                 <w:rPr>
@@ -25532,7 +25424,7 @@
                 <w:szCs w:val="20"/>
               </w:rPr>
             </w:pPr>
-            <w:hyperlink r:id="rId71">
+            <w:hyperlink r:id="rId72">
               <w:proofErr w:type="gramStart"/>
               <w:r>
                 <w:rPr>
@@ -25584,7 +25476,7 @@
                 <w:szCs w:val="20"/>
               </w:rPr>
             </w:pPr>
-            <w:hyperlink r:id="rId72">
+            <w:hyperlink r:id="rId73">
               <w:proofErr w:type="gramStart"/>
               <w:r>
                 <w:rPr>
@@ -25618,7 +25510,7 @@
                 <w:szCs w:val="20"/>
               </w:rPr>
             </w:pPr>
-            <w:hyperlink r:id="rId73">
+            <w:hyperlink r:id="rId74">
               <w:proofErr w:type="gramStart"/>
               <w:r>
                 <w:rPr>
@@ -25670,7 +25562,7 @@
                 <w:szCs w:val="20"/>
               </w:rPr>
             </w:pPr>
-            <w:hyperlink r:id="rId74">
+            <w:hyperlink r:id="rId75">
               <w:proofErr w:type="gramStart"/>
               <w:r>
                 <w:rPr>
@@ -25735,7 +25627,7 @@
                 <w:szCs w:val="20"/>
               </w:rPr>
             </w:pPr>
-            <w:hyperlink r:id="rId75">
+            <w:hyperlink r:id="rId76">
               <w:proofErr w:type="gramStart"/>
               <w:r>
                 <w:rPr>
@@ -25761,7 +25653,7 @@
                 <w:szCs w:val="20"/>
               </w:rPr>
             </w:pPr>
-            <w:hyperlink r:id="rId76">
+            <w:hyperlink r:id="rId77">
               <w:proofErr w:type="gramStart"/>
               <w:r>
                 <w:rPr>
@@ -25813,7 +25705,7 @@
                 <w:szCs w:val="20"/>
               </w:rPr>
             </w:pPr>
-            <w:hyperlink r:id="rId77">
+            <w:hyperlink r:id="rId78">
               <w:proofErr w:type="gramStart"/>
               <w:r>
                 <w:rPr>
@@ -25839,7 +25731,7 @@
                 <w:szCs w:val="20"/>
               </w:rPr>
             </w:pPr>
-            <w:hyperlink r:id="rId78">
+            <w:hyperlink r:id="rId79">
               <w:proofErr w:type="gramStart"/>
               <w:r>
                 <w:rPr>
@@ -25891,7 +25783,7 @@
                 <w:szCs w:val="20"/>
               </w:rPr>
             </w:pPr>
-            <w:hyperlink r:id="rId79">
+            <w:hyperlink r:id="rId80">
               <w:proofErr w:type="gramStart"/>
               <w:r>
                 <w:rPr>
@@ -25917,7 +25809,7 @@
                 <w:szCs w:val="20"/>
               </w:rPr>
             </w:pPr>
-            <w:hyperlink r:id="rId80">
+            <w:hyperlink r:id="rId81">
               <w:proofErr w:type="gramStart"/>
               <w:r>
                 <w:rPr>
@@ -25969,7 +25861,7 @@
                 <w:szCs w:val="20"/>
               </w:rPr>
             </w:pPr>
-            <w:hyperlink r:id="rId81">
+            <w:hyperlink r:id="rId82">
               <w:proofErr w:type="gramStart"/>
               <w:r>
                 <w:rPr>
@@ -26003,7 +25895,7 @@
                 <w:szCs w:val="20"/>
               </w:rPr>
             </w:pPr>
-            <w:hyperlink r:id="rId82">
+            <w:hyperlink r:id="rId83">
               <w:proofErr w:type="gramStart"/>
               <w:r>
                 <w:rPr>
@@ -26055,7 +25947,7 @@
                 <w:szCs w:val="20"/>
               </w:rPr>
             </w:pPr>
-            <w:hyperlink r:id="rId83">
+            <w:hyperlink r:id="rId84">
               <w:proofErr w:type="gramStart"/>
               <w:r>
                 <w:rPr>
@@ -26128,7 +26020,7 @@
                 <w:szCs w:val="20"/>
               </w:rPr>
             </w:pPr>
-            <w:hyperlink r:id="rId84">
+            <w:hyperlink r:id="rId85">
               <w:proofErr w:type="gramStart"/>
               <w:r>
                 <w:rPr>
@@ -26162,7 +26054,7 @@
                 <w:szCs w:val="20"/>
               </w:rPr>
             </w:pPr>
-            <w:hyperlink r:id="rId85">
+            <w:hyperlink r:id="rId86">
               <w:proofErr w:type="gramStart"/>
               <w:r>
                 <w:rPr>
@@ -26214,7 +26106,7 @@
                 <w:szCs w:val="20"/>
               </w:rPr>
             </w:pPr>
-            <w:hyperlink r:id="rId86">
+            <w:hyperlink r:id="rId87">
               <w:proofErr w:type="gramStart"/>
               <w:r>
                 <w:rPr>
@@ -26240,7 +26132,7 @@
                 <w:szCs w:val="20"/>
               </w:rPr>
             </w:pPr>
-            <w:hyperlink r:id="rId87">
+            <w:hyperlink r:id="rId88">
               <w:proofErr w:type="gramStart"/>
               <w:r>
                 <w:rPr>
@@ -26292,7 +26184,7 @@
                 <w:szCs w:val="20"/>
               </w:rPr>
             </w:pPr>
-            <w:hyperlink r:id="rId88">
+            <w:hyperlink r:id="rId89">
               <w:proofErr w:type="gramStart"/>
               <w:r>
                 <w:rPr>
@@ -26318,7 +26210,7 @@
                 <w:szCs w:val="20"/>
               </w:rPr>
             </w:pPr>
-            <w:hyperlink r:id="rId89">
+            <w:hyperlink r:id="rId90">
               <w:proofErr w:type="gramStart"/>
               <w:r>
                 <w:rPr>
@@ -26370,7 +26262,7 @@
                 <w:szCs w:val="20"/>
               </w:rPr>
             </w:pPr>
-            <w:hyperlink r:id="rId90">
+            <w:hyperlink r:id="rId91">
               <w:proofErr w:type="gramStart"/>
               <w:r>
                 <w:rPr>
@@ -26404,7 +26296,7 @@
                 <w:szCs w:val="20"/>
               </w:rPr>
             </w:pPr>
-            <w:hyperlink r:id="rId91">
+            <w:hyperlink r:id="rId92">
               <w:proofErr w:type="gramStart"/>
               <w:r>
                 <w:rPr>
@@ -29984,7 +29876,7 @@
       <w:r>
         <w:t xml:space="preserve">La description de la thématique "Usage des sols" de la directive INSPIRE dans le </w:t>
       </w:r>
-      <w:hyperlink r:id="rId92">
+      <w:hyperlink r:id="rId93">
         <w:r>
           <w:rPr>
             <w:rStyle w:val="Lienhypertexte"/>
@@ -30493,8 +30385,8 @@
       <w:r>
         <w:t xml:space="preserve">Les tables de correspondances avec le thème 4 Usage des sols de l'annexe III sont accessibles ici : </w:t>
       </w:r>
-      <w:hyperlink r:id="rId93">
-        <w:hyperlink r:id="rId94">
+      <w:hyperlink r:id="rId94">
+        <w:hyperlink r:id="rId95">
           <w:r>
             <w:rPr>
               <w:rStyle w:val="Lienhypertexte"/>
@@ -30520,7 +30412,7 @@
       <w:r>
         <w:t xml:space="preserve">La description de la thématique "Lieux de production et sites industriels" de la directive INSPIRE dans le </w:t>
       </w:r>
-      <w:hyperlink r:id="rId95">
+      <w:hyperlink r:id="rId96">
         <w:r>
           <w:rPr>
             <w:rStyle w:val="Lienhypertexte"/>
@@ -30738,8 +30630,8 @@
       <w:r>
         <w:t xml:space="preserve">Les tables de correspondances avec le thème 8 Lieux de production et sites industriels de l'Annexe III sont accessibles ici : </w:t>
       </w:r>
-      <w:hyperlink r:id="rId96">
-        <w:hyperlink r:id="rId97">
+      <w:hyperlink r:id="rId97">
+        <w:hyperlink r:id="rId98">
           <w:r>
             <w:rPr>
               <w:rStyle w:val="Lienhypertexte"/>
@@ -30765,7 +30657,7 @@
       <w:r>
         <w:t xml:space="preserve">La description de la thématique "Zones de gestion, de restriction ou de réglementation et unités de déclaration" de la directive INSPIRE dans le </w:t>
       </w:r>
-      <w:hyperlink r:id="rId98">
+      <w:hyperlink r:id="rId99">
         <w:r>
           <w:rPr>
             <w:rStyle w:val="Lienhypertexte"/>
@@ -30982,8 +30874,8 @@
       <w:r>
         <w:t xml:space="preserve">Les tables de correspondances avec le thème 11 Zones de gestion, de restriction ou de réglementation et unités de déclaration de l'annexe III sont accessibles ici : </w:t>
       </w:r>
-      <w:hyperlink r:id="rId99">
-        <w:hyperlink r:id="rId100">
+      <w:hyperlink r:id="rId100">
+        <w:hyperlink r:id="rId101">
           <w:r>
             <w:rPr>
               <w:rStyle w:val="Lienhypertexte"/>
@@ -31009,7 +30901,7 @@
       <w:r>
         <w:t xml:space="preserve">La description de la thématique "Zones de risque naturel" de la directive INSPIRE dans le </w:t>
       </w:r>
-      <w:hyperlink r:id="rId101">
+      <w:hyperlink r:id="rId102">
         <w:r>
           <w:rPr>
             <w:rStyle w:val="Lienhypertexte"/>
@@ -31582,8 +31474,8 @@
       <w:r>
         <w:t xml:space="preserve">Les tables de correspondances avec le thème 12 Zones de risque naturel de l'annexe III de la directive INSPIRE sont accessibles ici : </w:t>
       </w:r>
-      <w:hyperlink r:id="rId102">
-        <w:hyperlink r:id="rId103">
+      <w:hyperlink r:id="rId103">
+        <w:hyperlink r:id="rId104">
           <w:r>
             <w:rPr>
               <w:rStyle w:val="Lienhypertexte"/>
@@ -36807,7 +36699,7 @@
     </w:tbl>
     <w:p/>
     <w:sectPr>
-      <w:footerReference w:type="default" r:id="rId104"/>
+      <w:footerReference w:type="default" r:id="rId105"/>
       <w:pgSz w:w="11906" w:h="16838"/>
       <w:pgMar w:top="1417" w:right="1417" w:bottom="1417" w:left="1417" w:header="708" w:footer="708" w:gutter="0"/>
       <w:pgNumType w:start="0"/>
@@ -36883,14 +36775,27 @@
     <w:r>
       <w:t xml:space="preserve"> / </w:t>
     </w:r>
-    <w:fldSimple w:instr="NUMPAGES  \* Arabic  \* MERGEFORMAT">
-      <w:r>
-        <w:rPr>
-          <w:noProof/>
-        </w:rPr>
-        <w:t>3</w:t>
-      </w:r>
-    </w:fldSimple>
+    <w:r>
+      <w:fldChar w:fldCharType="begin"/>
+    </w:r>
+    <w:r>
+      <w:instrText>NUMPAGES  \* Arabic  \* MERGEFORMAT</w:instrText>
+    </w:r>
+    <w:r>
+      <w:fldChar w:fldCharType="separate"/>
+    </w:r>
+    <w:r>
+      <w:rPr>
+        <w:noProof/>
+      </w:rPr>
+      <w:t>3</w:t>
+    </w:r>
+    <w:r>
+      <w:rPr>
+        <w:noProof/>
+      </w:rPr>
+      <w:fldChar w:fldCharType="end"/>
+    </w:r>
   </w:p>
 </w:ftr>
 </file>
@@ -40949,6 +40854,18 @@
   <w:style w:type="character" w:customStyle="1" w:styleId="NormalTok">
     <w:name w:val="NormalTok"/>
   </w:style>
+  <w:style w:type="character" w:styleId="Mentionnonrsolue">
+    <w:name w:val="Unresolved Mention"/>
+    <w:basedOn w:val="Policepardfaut"/>
+    <w:uiPriority w:val="99"/>
+    <w:semiHidden/>
+    <w:unhideWhenUsed/>
+    <w:rsid w:val="00FF6E74"/>
+    <w:rPr>
+      <w:color w:val="605E5C"/>
+      <w:shd w:val="clear" w:color="auto" w:fill="E1DFDD"/>
+    </w:rPr>
+  </w:style>
 </w:styles>
 </file>
 

</xml_diff>